<commit_message>
fix: Update URLs and content in press release and related documents
- Changed all instances of 'usable.dev' to 'www.usable.dev' for consistency across the press release document and related HTML files.
- Enhanced the 'About Usable Sp/f' section to include a bolded website link for better visibility.
- Updated the footer note in the press release to reflect the new URL format.
</commit_message>
<xml_diff>
--- a/press-release-draft.docx
+++ b/press-release-draft.docx
@@ -262,7 +262,7 @@
         <w:spacing w:after="120"/>
       </w:pPr>
       <w:r>
-        <w:t>Website: https://usable.dev</w:t>
+        <w:t>Website: https://www.usable.dev</w:t>
       </w:r>
     </w:p>
     <w:p>
@@ -271,7 +271,7 @@
         <w:spacing w:after="120"/>
       </w:pPr>
       <w:r>
-        <w:t>Founder's blog: https://usable.dev/blog/why-were-embracing-the-usable-brand</w:t>
+        <w:t>Founder's blog: https://www.usable.dev/blog/why-were-embracing-the-usable-brand</w:t>
       </w:r>
     </w:p>
     <w:p>
@@ -280,7 +280,7 @@
         <w:spacing w:after="120"/>
       </w:pPr>
       <w:r>
-        <w:t>Press assets: https://usable.dev/media-kit</w:t>
+        <w:t>Press assets: https://www.usable.dev/media-kit</w:t>
       </w:r>
     </w:p>
     <w:p>
@@ -302,7 +302,16 @@
         <w:spacing w:after="120"/>
       </w:pPr>
       <w:r>
-        <w:t>Usable (formerly Flowcore) is a Faroese technology company building developer-first knowledge management infrastructure for AI agents. The company provides the shared memory layer that enables agents to access structured, persistent knowledge across systems and sessions. Usable serves startups and developer teams globally from its base in the Faroe Islands.</w:t>
+        <w:t xml:space="preserve">Usable (formerly Flowcore) is a Faroese technology company building developer-first knowledge management infrastructure for AI agents. The company provides the shared memory layer that enables agents to access structured, persistent knowledge across systems and sessions. Usable serves startups and developer teams globally from its base in the Faroe Islands. </w:t>
+      </w:r>
+      <w:r>
+        <w:rPr>
+          <w:b/>
+        </w:rPr>
+        <w:t xml:space="preserve">Website: </w:t>
+      </w:r>
+      <w:r>
+        <w:t>https://www.usable.dev</w:t>
       </w:r>
     </w:p>
     <w:p>
@@ -391,7 +400,7 @@
           <w:i/>
           <w:sz w:val="18"/>
         </w:rPr>
-        <w:t>This press release is available online at: https://usable.dev/news/peter-vesterbacka-kustaa-valtonen-join-usable-strategic-advisors-investors</w:t>
+        <w:t>This press release is available online at: https://www.usable.dev/news/peter-vesterbacka-kustaa-valtonen-join-usable-strategic-advisors-investors</w:t>
       </w:r>
     </w:p>
     <w:sectPr>

</xml_diff>